<commit_message>
add CR04 + SB1.* + SB2
</commit_message>
<xml_diff>
--- a/doc/template_document_projet.docx
+++ b/doc/template_document_projet.docx
@@ -228,25 +228,48 @@
     <w:p/>
     <w:tbl>
       <w:tblPr>
-        <w:tblStyle w:val="Grilledutableau"/>
+        <w:tblStyle w:val="TableNormal"/>
         <w:tblW w:w="10462" w:type="dxa"/>
-        <w:tblLayout w:type="fixed"/>
-        <w:tblLook w:val="04A0" w:firstRow="1" w:lastRow="0" w:firstColumn="1" w:lastColumn="0" w:noHBand="0" w:noVBand="1"/>
+        <w:tblInd w:w="-5" w:type="dxa"/>
+        <w:tblBorders>
+          <w:top w:val="single" w:sz="4" w:space="0" w:color="000001"/>
+          <w:left w:val="single" w:sz="4" w:space="0" w:color="000001"/>
+          <w:bottom w:val="single" w:sz="4" w:space="0" w:color="000001"/>
+          <w:right w:val="single" w:sz="4" w:space="0" w:color="000001"/>
+          <w:insideH w:val="single" w:sz="4" w:space="0" w:color="000001"/>
+          <w:insideV w:val="single" w:sz="4" w:space="0" w:color="000001"/>
+        </w:tblBorders>
+        <w:tblCellMar>
+          <w:top w:w="0" w:type="dxa"/>
+          <w:left w:w="108" w:type="dxa"/>
+          <w:bottom w:w="0" w:type="dxa"/>
+          <w:right w:w="108" w:type="dxa"/>
+        </w:tblCellMar>
+        <w:tblLook w:val="0400" w:firstRow="0" w:lastRow="0" w:firstColumn="0" w:lastColumn="0" w:noHBand="0" w:noVBand="1"/>
       </w:tblPr>
       <w:tblGrid>
-        <w:gridCol w:w="2021"/>
+        <w:gridCol w:w="2022"/>
         <w:gridCol w:w="914"/>
         <w:gridCol w:w="3215"/>
         <w:gridCol w:w="1500"/>
         <w:gridCol w:w="1701"/>
-        <w:gridCol w:w="1111"/>
+        <w:gridCol w:w="1110"/>
       </w:tblGrid>
       <w:tr>
         <w:tc>
           <w:tcPr>
             <w:tcW w:w="10462" w:type="dxa"/>
             <w:gridSpan w:val="6"/>
-            <w:shd w:val="clear" w:color="auto" w:fill="8EAADB" w:themeFill="accent1" w:themeFillTint="99"/>
+            <w:tcBorders>
+              <w:top w:val="single" w:sz="4" w:space="0" w:color="000001"/>
+              <w:left w:val="single" w:sz="4" w:space="0" w:color="000001"/>
+              <w:bottom w:val="single" w:sz="4" w:space="0" w:color="000001"/>
+              <w:right w:val="single" w:sz="4" w:space="0" w:color="000001"/>
+            </w:tcBorders>
+            <w:shd w:val="clear" w:color="auto" w:fill="8EAADB"/>
+            <w:tcMar>
+              <w:left w:w="108" w:type="dxa"/>
+            </w:tcMar>
           </w:tcPr>
           <w:p>
             <w:pPr>
@@ -272,8 +295,17 @@
       <w:tr>
         <w:tc>
           <w:tcPr>
-            <w:tcW w:w="2021" w:type="dxa"/>
-            <w:shd w:val="clear" w:color="auto" w:fill="8EAADB" w:themeFill="accent1" w:themeFillTint="99"/>
+            <w:tcW w:w="2022" w:type="dxa"/>
+            <w:tcBorders>
+              <w:top w:val="single" w:sz="4" w:space="0" w:color="000001"/>
+              <w:left w:val="single" w:sz="4" w:space="0" w:color="000001"/>
+              <w:bottom w:val="single" w:sz="4" w:space="0" w:color="000001"/>
+              <w:right w:val="single" w:sz="4" w:space="0" w:color="000001"/>
+            </w:tcBorders>
+            <w:shd w:val="clear" w:color="auto" w:fill="8EAADB"/>
+            <w:tcMar>
+              <w:left w:w="108" w:type="dxa"/>
+            </w:tcMar>
           </w:tcPr>
           <w:p>
             <w:pPr>
@@ -287,7 +319,16 @@
         <w:tc>
           <w:tcPr>
             <w:tcW w:w="914" w:type="dxa"/>
-            <w:shd w:val="clear" w:color="auto" w:fill="8EAADB" w:themeFill="accent1" w:themeFillTint="99"/>
+            <w:tcBorders>
+              <w:top w:val="single" w:sz="4" w:space="0" w:color="000001"/>
+              <w:left w:val="single" w:sz="4" w:space="0" w:color="000001"/>
+              <w:bottom w:val="single" w:sz="4" w:space="0" w:color="000001"/>
+              <w:right w:val="single" w:sz="4" w:space="0" w:color="000001"/>
+            </w:tcBorders>
+            <w:shd w:val="clear" w:color="auto" w:fill="8EAADB"/>
+            <w:tcMar>
+              <w:left w:w="108" w:type="dxa"/>
+            </w:tcMar>
           </w:tcPr>
           <w:p>
             <w:pPr>
@@ -301,7 +342,16 @@
         <w:tc>
           <w:tcPr>
             <w:tcW w:w="3215" w:type="dxa"/>
-            <w:shd w:val="clear" w:color="auto" w:fill="8EAADB" w:themeFill="accent1" w:themeFillTint="99"/>
+            <w:tcBorders>
+              <w:top w:val="single" w:sz="4" w:space="0" w:color="000001"/>
+              <w:left w:val="single" w:sz="4" w:space="0" w:color="000001"/>
+              <w:bottom w:val="single" w:sz="4" w:space="0" w:color="000001"/>
+              <w:right w:val="single" w:sz="4" w:space="0" w:color="000001"/>
+            </w:tcBorders>
+            <w:shd w:val="clear" w:color="auto" w:fill="8EAADB"/>
+            <w:tcMar>
+              <w:left w:w="108" w:type="dxa"/>
+            </w:tcMar>
           </w:tcPr>
           <w:p>
             <w:pPr>
@@ -315,7 +365,16 @@
         <w:tc>
           <w:tcPr>
             <w:tcW w:w="1500" w:type="dxa"/>
-            <w:shd w:val="clear" w:color="auto" w:fill="8EAADB" w:themeFill="accent1" w:themeFillTint="99"/>
+            <w:tcBorders>
+              <w:top w:val="single" w:sz="4" w:space="0" w:color="000001"/>
+              <w:left w:val="single" w:sz="4" w:space="0" w:color="000001"/>
+              <w:bottom w:val="single" w:sz="4" w:space="0" w:color="000001"/>
+              <w:right w:val="single" w:sz="4" w:space="0" w:color="000001"/>
+            </w:tcBorders>
+            <w:shd w:val="clear" w:color="auto" w:fill="8EAADB"/>
+            <w:tcMar>
+              <w:left w:w="108" w:type="dxa"/>
+            </w:tcMar>
           </w:tcPr>
           <w:p>
             <w:pPr>
@@ -329,7 +388,16 @@
         <w:tc>
           <w:tcPr>
             <w:tcW w:w="1701" w:type="dxa"/>
-            <w:shd w:val="clear" w:color="auto" w:fill="8EAADB" w:themeFill="accent1" w:themeFillTint="99"/>
+            <w:tcBorders>
+              <w:top w:val="single" w:sz="4" w:space="0" w:color="000001"/>
+              <w:left w:val="single" w:sz="4" w:space="0" w:color="000001"/>
+              <w:bottom w:val="single" w:sz="4" w:space="0" w:color="000001"/>
+              <w:right w:val="single" w:sz="4" w:space="0" w:color="000001"/>
+            </w:tcBorders>
+            <w:shd w:val="clear" w:color="auto" w:fill="8EAADB"/>
+            <w:tcMar>
+              <w:left w:w="108" w:type="dxa"/>
+            </w:tcMar>
           </w:tcPr>
           <w:p>
             <w:pPr>
@@ -342,8 +410,17 @@
         </w:tc>
         <w:tc>
           <w:tcPr>
-            <w:tcW w:w="1111" w:type="dxa"/>
-            <w:shd w:val="clear" w:color="auto" w:fill="8EAADB" w:themeFill="accent1" w:themeFillTint="99"/>
+            <w:tcW w:w="1110" w:type="dxa"/>
+            <w:tcBorders>
+              <w:top w:val="single" w:sz="4" w:space="0" w:color="000001"/>
+              <w:left w:val="single" w:sz="4" w:space="0" w:color="000001"/>
+              <w:bottom w:val="single" w:sz="4" w:space="0" w:color="000001"/>
+              <w:right w:val="single" w:sz="4" w:space="0" w:color="000001"/>
+            </w:tcBorders>
+            <w:shd w:val="clear" w:color="auto" w:fill="8EAADB"/>
+            <w:tcMar>
+              <w:left w:w="108" w:type="dxa"/>
+            </w:tcMar>
           </w:tcPr>
           <w:p>
             <w:pPr>
@@ -358,62 +435,117 @@
       <w:tr>
         <w:tc>
           <w:tcPr>
-            <w:tcW w:w="2021" w:type="dxa"/>
-          </w:tcPr>
-          <w:p>
-            <w:r>
-              <w:t xml:space="preserve">Magali </w:t>
-            </w:r>
-            <w:proofErr w:type="spellStart"/>
-            <w:r>
-              <w:t>Contensin</w:t>
-            </w:r>
-            <w:proofErr w:type="spellEnd"/>
+            <w:tcW w:w="2022" w:type="dxa"/>
+            <w:tcBorders>
+              <w:top w:val="single" w:sz="4" w:space="0" w:color="000001"/>
+              <w:left w:val="single" w:sz="4" w:space="0" w:color="000001"/>
+              <w:bottom w:val="single" w:sz="4" w:space="0" w:color="000001"/>
+              <w:right w:val="single" w:sz="4" w:space="0" w:color="000001"/>
+            </w:tcBorders>
+            <w:shd w:val="clear" w:color="auto" w:fill="auto"/>
+            <w:tcMar>
+              <w:left w:w="108" w:type="dxa"/>
+            </w:tcMar>
+          </w:tcPr>
+          <w:p>
+            <w:r>
+              <w:t>Ayoub El Yousfi</w:t>
+            </w:r>
           </w:p>
         </w:tc>
         <w:tc>
           <w:tcPr>
             <w:tcW w:w="914" w:type="dxa"/>
-          </w:tcPr>
-          <w:p>
-            <w:r>
-              <w:t>MC</w:t>
+            <w:tcBorders>
+              <w:top w:val="single" w:sz="4" w:space="0" w:color="000001"/>
+              <w:left w:val="single" w:sz="4" w:space="0" w:color="000001"/>
+              <w:bottom w:val="single" w:sz="4" w:space="0" w:color="000001"/>
+              <w:right w:val="single" w:sz="4" w:space="0" w:color="000001"/>
+            </w:tcBorders>
+            <w:shd w:val="clear" w:color="auto" w:fill="auto"/>
+            <w:tcMar>
+              <w:left w:w="108" w:type="dxa"/>
+            </w:tcMar>
+          </w:tcPr>
+          <w:p>
+            <w:r>
+              <w:t>AE</w:t>
             </w:r>
           </w:p>
         </w:tc>
         <w:tc>
           <w:tcPr>
             <w:tcW w:w="3215" w:type="dxa"/>
-          </w:tcPr>
-          <w:p>
-            <w:r>
-              <w:t>magali.contensin@univ-amu.fr</w:t>
+            <w:tcBorders>
+              <w:top w:val="single" w:sz="4" w:space="0" w:color="000001"/>
+              <w:left w:val="single" w:sz="4" w:space="0" w:color="000001"/>
+              <w:bottom w:val="single" w:sz="4" w:space="0" w:color="000001"/>
+              <w:right w:val="single" w:sz="4" w:space="0" w:color="000001"/>
+            </w:tcBorders>
+            <w:shd w:val="clear" w:color="auto" w:fill="auto"/>
+            <w:tcMar>
+              <w:left w:w="108" w:type="dxa"/>
+            </w:tcMar>
+          </w:tcPr>
+          <w:p>
+            <w:r>
+              <w:t>ayoub.elyousfi@etu.univ-amu.fr</w:t>
             </w:r>
           </w:p>
         </w:tc>
         <w:tc>
           <w:tcPr>
             <w:tcW w:w="1500" w:type="dxa"/>
-          </w:tcPr>
-          <w:p>
-            <w:r>
-              <w:t>IBDM</w:t>
+            <w:tcBorders>
+              <w:top w:val="single" w:sz="4" w:space="0" w:color="000001"/>
+              <w:left w:val="single" w:sz="4" w:space="0" w:color="000001"/>
+              <w:bottom w:val="single" w:sz="4" w:space="0" w:color="000001"/>
+              <w:right w:val="single" w:sz="4" w:space="0" w:color="000001"/>
+            </w:tcBorders>
+            <w:shd w:val="clear" w:color="auto" w:fill="auto"/>
+            <w:tcMar>
+              <w:left w:w="108" w:type="dxa"/>
+            </w:tcMar>
+          </w:tcPr>
+          <w:p>
+            <w:r>
+              <w:t>Université Aix-Marseille</w:t>
             </w:r>
           </w:p>
         </w:tc>
         <w:tc>
           <w:tcPr>
             <w:tcW w:w="1701" w:type="dxa"/>
-          </w:tcPr>
-          <w:p>
-            <w:r>
-              <w:t>Responsable du service développement</w:t>
-            </w:r>
-          </w:p>
-        </w:tc>
-        <w:tc>
-          <w:tcPr>
-            <w:tcW w:w="1111" w:type="dxa"/>
+            <w:tcBorders>
+              <w:top w:val="single" w:sz="4" w:space="0" w:color="000001"/>
+              <w:left w:val="single" w:sz="4" w:space="0" w:color="000001"/>
+              <w:bottom w:val="single" w:sz="4" w:space="0" w:color="000001"/>
+              <w:right w:val="single" w:sz="4" w:space="0" w:color="000001"/>
+            </w:tcBorders>
+            <w:shd w:val="clear" w:color="auto" w:fill="auto"/>
+            <w:tcMar>
+              <w:left w:w="108" w:type="dxa"/>
+            </w:tcMar>
+          </w:tcPr>
+          <w:p>
+            <w:r>
+              <w:t>Développeur</w:t>
+            </w:r>
+          </w:p>
+        </w:tc>
+        <w:tc>
+          <w:tcPr>
+            <w:tcW w:w="1110" w:type="dxa"/>
+            <w:tcBorders>
+              <w:top w:val="single" w:sz="4" w:space="0" w:color="000001"/>
+              <w:left w:val="single" w:sz="4" w:space="0" w:color="000001"/>
+              <w:bottom w:val="single" w:sz="4" w:space="0" w:color="000001"/>
+              <w:right w:val="single" w:sz="4" w:space="0" w:color="000001"/>
+            </w:tcBorders>
+            <w:shd w:val="clear" w:color="auto" w:fill="auto"/>
+            <w:tcMar>
+              <w:left w:w="108" w:type="dxa"/>
+            </w:tcMar>
           </w:tcPr>
           <w:p>
             <w:pPr>
@@ -428,57 +560,122 @@
       <w:tr>
         <w:tc>
           <w:tcPr>
-            <w:tcW w:w="2021" w:type="dxa"/>
-          </w:tcPr>
-          <w:p>
-            <w:r>
-              <w:t>Mariana Andujar</w:t>
-            </w:r>
+            <w:tcW w:w="2022" w:type="dxa"/>
+            <w:tcBorders>
+              <w:top w:val="single" w:sz="4" w:space="0" w:color="000001"/>
+              <w:left w:val="single" w:sz="4" w:space="0" w:color="000001"/>
+              <w:bottom w:val="single" w:sz="4" w:space="0" w:color="000001"/>
+              <w:right w:val="single" w:sz="4" w:space="0" w:color="000001"/>
+            </w:tcBorders>
+            <w:shd w:val="clear" w:color="auto" w:fill="auto"/>
+            <w:tcMar>
+              <w:left w:w="108" w:type="dxa"/>
+            </w:tcMar>
+          </w:tcPr>
+          <w:p>
+            <w:r>
+              <w:t xml:space="preserve">Joël </w:t>
+            </w:r>
+            <w:proofErr w:type="spellStart"/>
+            <w:r>
+              <w:t>Forward</w:t>
+            </w:r>
+            <w:proofErr w:type="spellEnd"/>
           </w:p>
         </w:tc>
         <w:tc>
           <w:tcPr>
             <w:tcW w:w="914" w:type="dxa"/>
-          </w:tcPr>
-          <w:p>
-            <w:r>
-              <w:t>MA</w:t>
+            <w:tcBorders>
+              <w:top w:val="single" w:sz="4" w:space="0" w:color="000001"/>
+              <w:left w:val="single" w:sz="4" w:space="0" w:color="000001"/>
+              <w:bottom w:val="single" w:sz="4" w:space="0" w:color="000001"/>
+              <w:right w:val="single" w:sz="4" w:space="0" w:color="000001"/>
+            </w:tcBorders>
+            <w:shd w:val="clear" w:color="auto" w:fill="auto"/>
+            <w:tcMar>
+              <w:left w:w="108" w:type="dxa"/>
+            </w:tcMar>
+          </w:tcPr>
+          <w:p>
+            <w:r>
+              <w:t>JF</w:t>
             </w:r>
           </w:p>
         </w:tc>
         <w:tc>
           <w:tcPr>
             <w:tcW w:w="3215" w:type="dxa"/>
-          </w:tcPr>
-          <w:p>
-            <w:r>
-              <w:t>mariana.andujar@univ-amu.fr</w:t>
+            <w:tcBorders>
+              <w:top w:val="single" w:sz="4" w:space="0" w:color="000001"/>
+              <w:left w:val="single" w:sz="4" w:space="0" w:color="000001"/>
+              <w:bottom w:val="single" w:sz="4" w:space="0" w:color="000001"/>
+              <w:right w:val="single" w:sz="4" w:space="0" w:color="000001"/>
+            </w:tcBorders>
+            <w:shd w:val="clear" w:color="auto" w:fill="auto"/>
+            <w:tcMar>
+              <w:left w:w="108" w:type="dxa"/>
+            </w:tcMar>
+          </w:tcPr>
+          <w:p>
+            <w:r>
+              <w:t>joel.forward@etu.univ-amu.fr</w:t>
             </w:r>
           </w:p>
         </w:tc>
         <w:tc>
           <w:tcPr>
             <w:tcW w:w="1500" w:type="dxa"/>
-          </w:tcPr>
-          <w:p>
-            <w:r>
-              <w:t>IBDM</w:t>
+            <w:tcBorders>
+              <w:top w:val="single" w:sz="4" w:space="0" w:color="000001"/>
+              <w:left w:val="single" w:sz="4" w:space="0" w:color="000001"/>
+              <w:bottom w:val="single" w:sz="4" w:space="0" w:color="000001"/>
+              <w:right w:val="single" w:sz="4" w:space="0" w:color="000001"/>
+            </w:tcBorders>
+            <w:shd w:val="clear" w:color="auto" w:fill="auto"/>
+            <w:tcMar>
+              <w:left w:w="108" w:type="dxa"/>
+            </w:tcMar>
+          </w:tcPr>
+          <w:p>
+            <w:r>
+              <w:t>Université Aix-Marseille</w:t>
             </w:r>
           </w:p>
         </w:tc>
         <w:tc>
           <w:tcPr>
             <w:tcW w:w="1701" w:type="dxa"/>
-          </w:tcPr>
-          <w:p>
-            <w:r>
-              <w:t>Responsable adjointe du service développement</w:t>
-            </w:r>
-          </w:p>
-        </w:tc>
-        <w:tc>
-          <w:tcPr>
-            <w:tcW w:w="1111" w:type="dxa"/>
+            <w:tcBorders>
+              <w:top w:val="single" w:sz="4" w:space="0" w:color="000001"/>
+              <w:left w:val="single" w:sz="4" w:space="0" w:color="000001"/>
+              <w:bottom w:val="single" w:sz="4" w:space="0" w:color="000001"/>
+              <w:right w:val="single" w:sz="4" w:space="0" w:color="000001"/>
+            </w:tcBorders>
+            <w:shd w:val="clear" w:color="auto" w:fill="auto"/>
+            <w:tcMar>
+              <w:left w:w="108" w:type="dxa"/>
+            </w:tcMar>
+          </w:tcPr>
+          <w:p>
+            <w:r>
+              <w:t>Développeur</w:t>
+            </w:r>
+          </w:p>
+        </w:tc>
+        <w:tc>
+          <w:tcPr>
+            <w:tcW w:w="1110" w:type="dxa"/>
+            <w:tcBorders>
+              <w:top w:val="single" w:sz="4" w:space="0" w:color="000001"/>
+              <w:left w:val="single" w:sz="4" w:space="0" w:color="000001"/>
+              <w:bottom w:val="single" w:sz="4" w:space="0" w:color="000001"/>
+              <w:right w:val="single" w:sz="4" w:space="0" w:color="000001"/>
+            </w:tcBorders>
+            <w:shd w:val="clear" w:color="auto" w:fill="auto"/>
+            <w:tcMar>
+              <w:left w:w="108" w:type="dxa"/>
+            </w:tcMar>
           </w:tcPr>
           <w:p>
             <w:pPr>
@@ -493,57 +690,117 @@
       <w:tr>
         <w:tc>
           <w:tcPr>
-            <w:tcW w:w="2021" w:type="dxa"/>
-          </w:tcPr>
-          <w:p>
-            <w:r>
-              <w:t>Pierre Vincent</w:t>
+            <w:tcW w:w="2022" w:type="dxa"/>
+            <w:tcBorders>
+              <w:top w:val="single" w:sz="4" w:space="0" w:color="000001"/>
+              <w:left w:val="single" w:sz="4" w:space="0" w:color="000001"/>
+              <w:bottom w:val="single" w:sz="4" w:space="0" w:color="000001"/>
+              <w:right w:val="single" w:sz="4" w:space="0" w:color="000001"/>
+            </w:tcBorders>
+            <w:shd w:val="clear" w:color="auto" w:fill="auto"/>
+            <w:tcMar>
+              <w:left w:w="108" w:type="dxa"/>
+            </w:tcMar>
+          </w:tcPr>
+          <w:p>
+            <w:r>
+              <w:t>Mariana Andujar</w:t>
             </w:r>
           </w:p>
         </w:tc>
         <w:tc>
           <w:tcPr>
             <w:tcW w:w="914" w:type="dxa"/>
-          </w:tcPr>
-          <w:p>
-            <w:r>
-              <w:t>PV</w:t>
+            <w:tcBorders>
+              <w:top w:val="single" w:sz="4" w:space="0" w:color="000001"/>
+              <w:left w:val="single" w:sz="4" w:space="0" w:color="000001"/>
+              <w:bottom w:val="single" w:sz="4" w:space="0" w:color="000001"/>
+              <w:right w:val="single" w:sz="4" w:space="0" w:color="000001"/>
+            </w:tcBorders>
+            <w:shd w:val="clear" w:color="auto" w:fill="auto"/>
+            <w:tcMar>
+              <w:left w:w="108" w:type="dxa"/>
+            </w:tcMar>
+          </w:tcPr>
+          <w:p>
+            <w:r>
+              <w:t>MA</w:t>
             </w:r>
           </w:p>
         </w:tc>
         <w:tc>
           <w:tcPr>
             <w:tcW w:w="3215" w:type="dxa"/>
-          </w:tcPr>
-          <w:p>
-            <w:r>
-              <w:t>pierre.vincent.1@etu.univ-amu.fr</w:t>
+            <w:tcBorders>
+              <w:top w:val="single" w:sz="4" w:space="0" w:color="000001"/>
+              <w:left w:val="single" w:sz="4" w:space="0" w:color="000001"/>
+              <w:bottom w:val="single" w:sz="4" w:space="0" w:color="000001"/>
+              <w:right w:val="single" w:sz="4" w:space="0" w:color="000001"/>
+            </w:tcBorders>
+            <w:shd w:val="clear" w:color="auto" w:fill="auto"/>
+            <w:tcMar>
+              <w:left w:w="108" w:type="dxa"/>
+            </w:tcMar>
+          </w:tcPr>
+          <w:p>
+            <w:r>
+              <w:t>mariana.andujar@univamu.fr</w:t>
             </w:r>
           </w:p>
         </w:tc>
         <w:tc>
           <w:tcPr>
             <w:tcW w:w="1500" w:type="dxa"/>
-          </w:tcPr>
-          <w:p>
-            <w:r>
-              <w:t>Université Aix-Marseille</w:t>
+            <w:tcBorders>
+              <w:top w:val="single" w:sz="4" w:space="0" w:color="000001"/>
+              <w:left w:val="single" w:sz="4" w:space="0" w:color="000001"/>
+              <w:bottom w:val="single" w:sz="4" w:space="0" w:color="000001"/>
+              <w:right w:val="single" w:sz="4" w:space="0" w:color="000001"/>
+            </w:tcBorders>
+            <w:shd w:val="clear" w:color="auto" w:fill="auto"/>
+            <w:tcMar>
+              <w:left w:w="108" w:type="dxa"/>
+            </w:tcMar>
+          </w:tcPr>
+          <w:p>
+            <w:r>
+              <w:t>IBDM</w:t>
             </w:r>
           </w:p>
         </w:tc>
         <w:tc>
           <w:tcPr>
             <w:tcW w:w="1701" w:type="dxa"/>
-          </w:tcPr>
-          <w:p>
-            <w:r>
-              <w:t>Développeur</w:t>
-            </w:r>
-          </w:p>
-        </w:tc>
-        <w:tc>
-          <w:tcPr>
-            <w:tcW w:w="1111" w:type="dxa"/>
+            <w:tcBorders>
+              <w:top w:val="single" w:sz="4" w:space="0" w:color="000001"/>
+              <w:left w:val="single" w:sz="4" w:space="0" w:color="000001"/>
+              <w:bottom w:val="single" w:sz="4" w:space="0" w:color="000001"/>
+              <w:right w:val="single" w:sz="4" w:space="0" w:color="000001"/>
+            </w:tcBorders>
+            <w:shd w:val="clear" w:color="auto" w:fill="auto"/>
+            <w:tcMar>
+              <w:left w:w="108" w:type="dxa"/>
+            </w:tcMar>
+          </w:tcPr>
+          <w:p>
+            <w:r>
+              <w:t>Responsable adjointe du service développement</w:t>
+            </w:r>
+          </w:p>
+        </w:tc>
+        <w:tc>
+          <w:tcPr>
+            <w:tcW w:w="1110" w:type="dxa"/>
+            <w:tcBorders>
+              <w:top w:val="single" w:sz="4" w:space="0" w:color="000001"/>
+              <w:left w:val="single" w:sz="4" w:space="0" w:color="000001"/>
+              <w:bottom w:val="single" w:sz="4" w:space="0" w:color="000001"/>
+              <w:right w:val="single" w:sz="4" w:space="0" w:color="000001"/>
+            </w:tcBorders>
+            <w:shd w:val="clear" w:color="auto" w:fill="auto"/>
+            <w:tcMar>
+              <w:left w:w="108" w:type="dxa"/>
+            </w:tcMar>
           </w:tcPr>
           <w:p>
             <w:pPr>
@@ -558,73 +815,122 @@
       <w:tr>
         <w:tc>
           <w:tcPr>
-            <w:tcW w:w="2021" w:type="dxa"/>
-          </w:tcPr>
-          <w:p>
-            <w:r>
-              <w:t xml:space="preserve">Mohamed </w:t>
+            <w:tcW w:w="2022" w:type="dxa"/>
+            <w:tcBorders>
+              <w:top w:val="single" w:sz="4" w:space="0" w:color="000001"/>
+              <w:left w:val="single" w:sz="4" w:space="0" w:color="000001"/>
+              <w:bottom w:val="single" w:sz="4" w:space="0" w:color="000001"/>
+              <w:right w:val="single" w:sz="4" w:space="0" w:color="000001"/>
+            </w:tcBorders>
+            <w:shd w:val="clear" w:color="auto" w:fill="auto"/>
+            <w:tcMar>
+              <w:left w:w="108" w:type="dxa"/>
+            </w:tcMar>
+          </w:tcPr>
+          <w:p>
+            <w:r>
+              <w:t xml:space="preserve">Magali </w:t>
             </w:r>
             <w:proofErr w:type="spellStart"/>
             <w:r>
-              <w:t>Siraj</w:t>
+              <w:t>Contensin</w:t>
             </w:r>
             <w:proofErr w:type="spellEnd"/>
-            <w:r>
-              <w:t xml:space="preserve"> </w:t>
-            </w:r>
-            <w:proofErr w:type="spellStart"/>
-            <w:r>
-              <w:t>Achabbak</w:t>
-            </w:r>
-            <w:proofErr w:type="spellEnd"/>
-            <w:r>
-              <w:t xml:space="preserve"> </w:t>
-            </w:r>
           </w:p>
         </w:tc>
         <w:tc>
           <w:tcPr>
             <w:tcW w:w="914" w:type="dxa"/>
-          </w:tcPr>
-          <w:p>
-            <w:r>
-              <w:t>SA</w:t>
+            <w:tcBorders>
+              <w:top w:val="single" w:sz="4" w:space="0" w:color="000001"/>
+              <w:left w:val="single" w:sz="4" w:space="0" w:color="000001"/>
+              <w:bottom w:val="single" w:sz="4" w:space="0" w:color="000001"/>
+              <w:right w:val="single" w:sz="4" w:space="0" w:color="000001"/>
+            </w:tcBorders>
+            <w:shd w:val="clear" w:color="auto" w:fill="auto"/>
+            <w:tcMar>
+              <w:left w:w="108" w:type="dxa"/>
+            </w:tcMar>
+          </w:tcPr>
+          <w:p>
+            <w:r>
+              <w:t>MC</w:t>
             </w:r>
           </w:p>
         </w:tc>
         <w:tc>
           <w:tcPr>
             <w:tcW w:w="3215" w:type="dxa"/>
-          </w:tcPr>
-          <w:p>
-            <w:r>
-              <w:t>mohamed-siraj.achabbak@etu.univ-amu.fr</w:t>
+            <w:tcBorders>
+              <w:top w:val="single" w:sz="4" w:space="0" w:color="000001"/>
+              <w:left w:val="single" w:sz="4" w:space="0" w:color="000001"/>
+              <w:bottom w:val="single" w:sz="4" w:space="0" w:color="000001"/>
+              <w:right w:val="single" w:sz="4" w:space="0" w:color="000001"/>
+            </w:tcBorders>
+            <w:shd w:val="clear" w:color="auto" w:fill="auto"/>
+            <w:tcMar>
+              <w:left w:w="108" w:type="dxa"/>
+            </w:tcMar>
+          </w:tcPr>
+          <w:p>
+            <w:r>
+              <w:t>magali.contensin@univ-amu.fr</w:t>
             </w:r>
           </w:p>
         </w:tc>
         <w:tc>
           <w:tcPr>
             <w:tcW w:w="1500" w:type="dxa"/>
-          </w:tcPr>
-          <w:p>
-            <w:r>
-              <w:t>Université Aix-Marseille</w:t>
+            <w:tcBorders>
+              <w:top w:val="single" w:sz="4" w:space="0" w:color="000001"/>
+              <w:left w:val="single" w:sz="4" w:space="0" w:color="000001"/>
+              <w:bottom w:val="single" w:sz="4" w:space="0" w:color="000001"/>
+              <w:right w:val="single" w:sz="4" w:space="0" w:color="000001"/>
+            </w:tcBorders>
+            <w:shd w:val="clear" w:color="auto" w:fill="auto"/>
+            <w:tcMar>
+              <w:left w:w="108" w:type="dxa"/>
+            </w:tcMar>
+          </w:tcPr>
+          <w:p>
+            <w:r>
+              <w:t>IBDM</w:t>
             </w:r>
           </w:p>
         </w:tc>
         <w:tc>
           <w:tcPr>
             <w:tcW w:w="1701" w:type="dxa"/>
-          </w:tcPr>
-          <w:p>
-            <w:r>
-              <w:t>Développeur</w:t>
-            </w:r>
-          </w:p>
-        </w:tc>
-        <w:tc>
-          <w:tcPr>
-            <w:tcW w:w="1111" w:type="dxa"/>
+            <w:tcBorders>
+              <w:top w:val="single" w:sz="4" w:space="0" w:color="000001"/>
+              <w:left w:val="single" w:sz="4" w:space="0" w:color="000001"/>
+              <w:bottom w:val="single" w:sz="4" w:space="0" w:color="000001"/>
+              <w:right w:val="single" w:sz="4" w:space="0" w:color="000001"/>
+            </w:tcBorders>
+            <w:shd w:val="clear" w:color="auto" w:fill="auto"/>
+            <w:tcMar>
+              <w:left w:w="108" w:type="dxa"/>
+            </w:tcMar>
+          </w:tcPr>
+          <w:p>
+            <w:r>
+              <w:t>Responsable du service développement</w:t>
+            </w:r>
+          </w:p>
+        </w:tc>
+        <w:tc>
+          <w:tcPr>
+            <w:tcW w:w="1110" w:type="dxa"/>
+            <w:tcBorders>
+              <w:top w:val="single" w:sz="4" w:space="0" w:color="000001"/>
+              <w:left w:val="single" w:sz="4" w:space="0" w:color="000001"/>
+              <w:bottom w:val="single" w:sz="4" w:space="0" w:color="000001"/>
+              <w:right w:val="single" w:sz="4" w:space="0" w:color="000001"/>
+            </w:tcBorders>
+            <w:shd w:val="clear" w:color="auto" w:fill="auto"/>
+            <w:tcMar>
+              <w:left w:w="108" w:type="dxa"/>
+            </w:tcMar>
           </w:tcPr>
           <w:p>
             <w:pPr>
@@ -639,37 +945,77 @@
       <w:tr>
         <w:tc>
           <w:tcPr>
-            <w:tcW w:w="2021" w:type="dxa"/>
-          </w:tcPr>
-          <w:p>
-            <w:r>
-              <w:t>Ayoub El Yousfi</w:t>
+            <w:tcW w:w="2022" w:type="dxa"/>
+            <w:tcBorders>
+              <w:top w:val="single" w:sz="4" w:space="0" w:color="000001"/>
+              <w:left w:val="single" w:sz="4" w:space="0" w:color="000001"/>
+              <w:bottom w:val="single" w:sz="4" w:space="0" w:color="000001"/>
+              <w:right w:val="single" w:sz="4" w:space="0" w:color="000001"/>
+            </w:tcBorders>
+            <w:shd w:val="clear" w:color="auto" w:fill="auto"/>
+            <w:tcMar>
+              <w:left w:w="108" w:type="dxa"/>
+            </w:tcMar>
+          </w:tcPr>
+          <w:p>
+            <w:r>
+              <w:t>Pierre Vincent</w:t>
             </w:r>
           </w:p>
         </w:tc>
         <w:tc>
           <w:tcPr>
             <w:tcW w:w="914" w:type="dxa"/>
-          </w:tcPr>
-          <w:p>
-            <w:r>
-              <w:t>AE</w:t>
+            <w:tcBorders>
+              <w:top w:val="single" w:sz="4" w:space="0" w:color="000001"/>
+              <w:left w:val="single" w:sz="4" w:space="0" w:color="000001"/>
+              <w:bottom w:val="single" w:sz="4" w:space="0" w:color="000001"/>
+              <w:right w:val="single" w:sz="4" w:space="0" w:color="000001"/>
+            </w:tcBorders>
+            <w:shd w:val="clear" w:color="auto" w:fill="auto"/>
+            <w:tcMar>
+              <w:left w:w="108" w:type="dxa"/>
+            </w:tcMar>
+          </w:tcPr>
+          <w:p>
+            <w:r>
+              <w:t>PV</w:t>
             </w:r>
           </w:p>
         </w:tc>
         <w:tc>
           <w:tcPr>
             <w:tcW w:w="3215" w:type="dxa"/>
-          </w:tcPr>
-          <w:p>
-            <w:r>
-              <w:t>ayoub.elyousfi@etu.univ-amu.fr</w:t>
+            <w:tcBorders>
+              <w:top w:val="single" w:sz="4" w:space="0" w:color="000001"/>
+              <w:left w:val="single" w:sz="4" w:space="0" w:color="000001"/>
+              <w:bottom w:val="single" w:sz="4" w:space="0" w:color="000001"/>
+              <w:right w:val="single" w:sz="4" w:space="0" w:color="000001"/>
+            </w:tcBorders>
+            <w:shd w:val="clear" w:color="auto" w:fill="auto"/>
+            <w:tcMar>
+              <w:left w:w="108" w:type="dxa"/>
+            </w:tcMar>
+          </w:tcPr>
+          <w:p>
+            <w:r>
+              <w:t>pierre.vincent.1@etu.univ-amu.fr</w:t>
             </w:r>
           </w:p>
         </w:tc>
         <w:tc>
           <w:tcPr>
             <w:tcW w:w="1500" w:type="dxa"/>
+            <w:tcBorders>
+              <w:top w:val="single" w:sz="4" w:space="0" w:color="000001"/>
+              <w:left w:val="single" w:sz="4" w:space="0" w:color="000001"/>
+              <w:bottom w:val="single" w:sz="4" w:space="0" w:color="000001"/>
+              <w:right w:val="single" w:sz="4" w:space="0" w:color="000001"/>
+            </w:tcBorders>
+            <w:shd w:val="clear" w:color="auto" w:fill="auto"/>
+            <w:tcMar>
+              <w:left w:w="108" w:type="dxa"/>
+            </w:tcMar>
           </w:tcPr>
           <w:p>
             <w:r>
@@ -680,6 +1026,16 @@
         <w:tc>
           <w:tcPr>
             <w:tcW w:w="1701" w:type="dxa"/>
+            <w:tcBorders>
+              <w:top w:val="single" w:sz="4" w:space="0" w:color="000001"/>
+              <w:left w:val="single" w:sz="4" w:space="0" w:color="000001"/>
+              <w:bottom w:val="single" w:sz="4" w:space="0" w:color="000001"/>
+              <w:right w:val="single" w:sz="4" w:space="0" w:color="000001"/>
+            </w:tcBorders>
+            <w:shd w:val="clear" w:color="auto" w:fill="auto"/>
+            <w:tcMar>
+              <w:left w:w="108" w:type="dxa"/>
+            </w:tcMar>
           </w:tcPr>
           <w:p>
             <w:r>
@@ -689,7 +1045,17 @@
         </w:tc>
         <w:tc>
           <w:tcPr>
-            <w:tcW w:w="1111" w:type="dxa"/>
+            <w:tcW w:w="1110" w:type="dxa"/>
+            <w:tcBorders>
+              <w:top w:val="single" w:sz="4" w:space="0" w:color="000001"/>
+              <w:left w:val="single" w:sz="4" w:space="0" w:color="000001"/>
+              <w:bottom w:val="single" w:sz="4" w:space="0" w:color="000001"/>
+              <w:right w:val="single" w:sz="4" w:space="0" w:color="000001"/>
+            </w:tcBorders>
+            <w:shd w:val="clear" w:color="auto" w:fill="auto"/>
+            <w:tcMar>
+              <w:left w:w="108" w:type="dxa"/>
+            </w:tcMar>
           </w:tcPr>
           <w:p>
             <w:pPr>
@@ -704,42 +1070,90 @@
       <w:tr>
         <w:tc>
           <w:tcPr>
-            <w:tcW w:w="2021" w:type="dxa"/>
-          </w:tcPr>
-          <w:p>
-            <w:r>
-              <w:t xml:space="preserve">Youssef </w:t>
+            <w:tcW w:w="2022" w:type="dxa"/>
+            <w:tcBorders>
+              <w:top w:val="single" w:sz="4" w:space="0" w:color="000001"/>
+              <w:left w:val="single" w:sz="4" w:space="0" w:color="000001"/>
+              <w:bottom w:val="single" w:sz="4" w:space="0" w:color="000001"/>
+              <w:right w:val="single" w:sz="4" w:space="0" w:color="000001"/>
+            </w:tcBorders>
+            <w:shd w:val="clear" w:color="auto" w:fill="auto"/>
+            <w:tcMar>
+              <w:left w:w="108" w:type="dxa"/>
+            </w:tcMar>
+          </w:tcPr>
+          <w:p>
+            <w:r>
+              <w:t xml:space="preserve">Mohamed </w:t>
             </w:r>
             <w:proofErr w:type="spellStart"/>
             <w:r>
-              <w:t>Jellab</w:t>
+              <w:t>Siraj</w:t>
             </w:r>
             <w:proofErr w:type="spellEnd"/>
+            <w:r>
+              <w:t xml:space="preserve"> </w:t>
+            </w:r>
+            <w:proofErr w:type="spellStart"/>
+            <w:r>
+              <w:t>Achabbak</w:t>
+            </w:r>
+            <w:proofErr w:type="spellEnd"/>
           </w:p>
         </w:tc>
         <w:tc>
           <w:tcPr>
             <w:tcW w:w="914" w:type="dxa"/>
-          </w:tcPr>
-          <w:p>
-            <w:r>
-              <w:t>YJ</w:t>
+            <w:tcBorders>
+              <w:top w:val="single" w:sz="4" w:space="0" w:color="000001"/>
+              <w:left w:val="single" w:sz="4" w:space="0" w:color="000001"/>
+              <w:bottom w:val="single" w:sz="4" w:space="0" w:color="000001"/>
+              <w:right w:val="single" w:sz="4" w:space="0" w:color="000001"/>
+            </w:tcBorders>
+            <w:shd w:val="clear" w:color="auto" w:fill="auto"/>
+            <w:tcMar>
+              <w:left w:w="108" w:type="dxa"/>
+            </w:tcMar>
+          </w:tcPr>
+          <w:p>
+            <w:r>
+              <w:t>SA</w:t>
             </w:r>
           </w:p>
         </w:tc>
         <w:tc>
           <w:tcPr>
             <w:tcW w:w="3215" w:type="dxa"/>
-          </w:tcPr>
-          <w:p>
-            <w:r>
-              <w:t>youssef.jellab@etu.univ-amu.fr</w:t>
+            <w:tcBorders>
+              <w:top w:val="single" w:sz="4" w:space="0" w:color="000001"/>
+              <w:left w:val="single" w:sz="4" w:space="0" w:color="000001"/>
+              <w:bottom w:val="single" w:sz="4" w:space="0" w:color="000001"/>
+              <w:right w:val="single" w:sz="4" w:space="0" w:color="000001"/>
+            </w:tcBorders>
+            <w:shd w:val="clear" w:color="auto" w:fill="auto"/>
+            <w:tcMar>
+              <w:left w:w="108" w:type="dxa"/>
+            </w:tcMar>
+          </w:tcPr>
+          <w:p>
+            <w:r>
+              <w:t>mohamed-siraj.achabbak@etu.univ-amu.fr</w:t>
             </w:r>
           </w:p>
         </w:tc>
         <w:tc>
           <w:tcPr>
             <w:tcW w:w="1500" w:type="dxa"/>
+            <w:tcBorders>
+              <w:top w:val="single" w:sz="4" w:space="0" w:color="000001"/>
+              <w:left w:val="single" w:sz="4" w:space="0" w:color="000001"/>
+              <w:bottom w:val="single" w:sz="4" w:space="0" w:color="000001"/>
+              <w:right w:val="single" w:sz="4" w:space="0" w:color="000001"/>
+            </w:tcBorders>
+            <w:shd w:val="clear" w:color="auto" w:fill="auto"/>
+            <w:tcMar>
+              <w:left w:w="108" w:type="dxa"/>
+            </w:tcMar>
           </w:tcPr>
           <w:p>
             <w:r>
@@ -750,6 +1164,16 @@
         <w:tc>
           <w:tcPr>
             <w:tcW w:w="1701" w:type="dxa"/>
+            <w:tcBorders>
+              <w:top w:val="single" w:sz="4" w:space="0" w:color="000001"/>
+              <w:left w:val="single" w:sz="4" w:space="0" w:color="000001"/>
+              <w:bottom w:val="single" w:sz="4" w:space="0" w:color="000001"/>
+              <w:right w:val="single" w:sz="4" w:space="0" w:color="000001"/>
+            </w:tcBorders>
+            <w:shd w:val="clear" w:color="auto" w:fill="auto"/>
+            <w:tcMar>
+              <w:left w:w="108" w:type="dxa"/>
+            </w:tcMar>
           </w:tcPr>
           <w:p>
             <w:r>
@@ -759,14 +1183,24 @@
         </w:tc>
         <w:tc>
           <w:tcPr>
-            <w:tcW w:w="1111" w:type="dxa"/>
+            <w:tcW w:w="1110" w:type="dxa"/>
+            <w:tcBorders>
+              <w:top w:val="single" w:sz="4" w:space="0" w:color="000001"/>
+              <w:left w:val="single" w:sz="4" w:space="0" w:color="000001"/>
+              <w:bottom w:val="single" w:sz="4" w:space="0" w:color="000001"/>
+              <w:right w:val="single" w:sz="4" w:space="0" w:color="000001"/>
+            </w:tcBorders>
+            <w:shd w:val="clear" w:color="auto" w:fill="auto"/>
+            <w:tcMar>
+              <w:left w:w="108" w:type="dxa"/>
+            </w:tcMar>
           </w:tcPr>
           <w:p>
             <w:pPr>
               <w:jc w:val="center"/>
             </w:pPr>
             <w:r>
-              <w:t>P</w:t>
+              <w:t>E</w:t>
             </w:r>
           </w:p>
         </w:tc>
@@ -774,15 +1208,25 @@
       <w:tr>
         <w:tc>
           <w:tcPr>
-            <w:tcW w:w="2021" w:type="dxa"/>
-          </w:tcPr>
-          <w:p>
-            <w:r>
-              <w:t xml:space="preserve">Joël </w:t>
+            <w:tcW w:w="2022" w:type="dxa"/>
+            <w:tcBorders>
+              <w:top w:val="single" w:sz="4" w:space="0" w:color="000001"/>
+              <w:left w:val="single" w:sz="4" w:space="0" w:color="000001"/>
+              <w:bottom w:val="single" w:sz="4" w:space="0" w:color="000001"/>
+              <w:right w:val="single" w:sz="4" w:space="0" w:color="000001"/>
+            </w:tcBorders>
+            <w:shd w:val="clear" w:color="auto" w:fill="auto"/>
+            <w:tcMar>
+              <w:left w:w="108" w:type="dxa"/>
+            </w:tcMar>
+          </w:tcPr>
+          <w:p>
+            <w:r>
+              <w:t xml:space="preserve">Youssef </w:t>
             </w:r>
             <w:proofErr w:type="spellStart"/>
             <w:r>
-              <w:t>Forward</w:t>
+              <w:t>Jellab</w:t>
             </w:r>
             <w:proofErr w:type="spellEnd"/>
           </w:p>
@@ -790,26 +1234,56 @@
         <w:tc>
           <w:tcPr>
             <w:tcW w:w="914" w:type="dxa"/>
-          </w:tcPr>
-          <w:p>
-            <w:r>
-              <w:t>JF</w:t>
+            <w:tcBorders>
+              <w:top w:val="single" w:sz="4" w:space="0" w:color="000001"/>
+              <w:left w:val="single" w:sz="4" w:space="0" w:color="000001"/>
+              <w:bottom w:val="single" w:sz="4" w:space="0" w:color="000001"/>
+              <w:right w:val="single" w:sz="4" w:space="0" w:color="000001"/>
+            </w:tcBorders>
+            <w:shd w:val="clear" w:color="auto" w:fill="auto"/>
+            <w:tcMar>
+              <w:left w:w="108" w:type="dxa"/>
+            </w:tcMar>
+          </w:tcPr>
+          <w:p>
+            <w:r>
+              <w:t>YJ</w:t>
             </w:r>
           </w:p>
         </w:tc>
         <w:tc>
           <w:tcPr>
             <w:tcW w:w="3215" w:type="dxa"/>
-          </w:tcPr>
-          <w:p>
-            <w:r>
-              <w:t>joel.forward@etu.univ-amu.fr</w:t>
+            <w:tcBorders>
+              <w:top w:val="single" w:sz="4" w:space="0" w:color="000001"/>
+              <w:left w:val="single" w:sz="4" w:space="0" w:color="000001"/>
+              <w:bottom w:val="single" w:sz="4" w:space="0" w:color="000001"/>
+              <w:right w:val="single" w:sz="4" w:space="0" w:color="000001"/>
+            </w:tcBorders>
+            <w:shd w:val="clear" w:color="auto" w:fill="auto"/>
+            <w:tcMar>
+              <w:left w:w="108" w:type="dxa"/>
+            </w:tcMar>
+          </w:tcPr>
+          <w:p>
+            <w:r>
+              <w:t>youssef.jellab@etu.univ-amu.fr</w:t>
             </w:r>
           </w:p>
         </w:tc>
         <w:tc>
           <w:tcPr>
             <w:tcW w:w="1500" w:type="dxa"/>
+            <w:tcBorders>
+              <w:top w:val="single" w:sz="4" w:space="0" w:color="000001"/>
+              <w:left w:val="single" w:sz="4" w:space="0" w:color="000001"/>
+              <w:bottom w:val="single" w:sz="4" w:space="0" w:color="000001"/>
+              <w:right w:val="single" w:sz="4" w:space="0" w:color="000001"/>
+            </w:tcBorders>
+            <w:shd w:val="clear" w:color="auto" w:fill="auto"/>
+            <w:tcMar>
+              <w:left w:w="108" w:type="dxa"/>
+            </w:tcMar>
           </w:tcPr>
           <w:p>
             <w:r>
@@ -820,6 +1294,16 @@
         <w:tc>
           <w:tcPr>
             <w:tcW w:w="1701" w:type="dxa"/>
+            <w:tcBorders>
+              <w:top w:val="single" w:sz="4" w:space="0" w:color="000001"/>
+              <w:left w:val="single" w:sz="4" w:space="0" w:color="000001"/>
+              <w:bottom w:val="single" w:sz="4" w:space="0" w:color="000001"/>
+              <w:right w:val="single" w:sz="4" w:space="0" w:color="000001"/>
+            </w:tcBorders>
+            <w:shd w:val="clear" w:color="auto" w:fill="auto"/>
+            <w:tcMar>
+              <w:left w:w="108" w:type="dxa"/>
+            </w:tcMar>
           </w:tcPr>
           <w:p>
             <w:r>
@@ -829,7 +1313,17 @@
         </w:tc>
         <w:tc>
           <w:tcPr>
-            <w:tcW w:w="1111" w:type="dxa"/>
+            <w:tcW w:w="1110" w:type="dxa"/>
+            <w:tcBorders>
+              <w:top w:val="single" w:sz="4" w:space="0" w:color="000001"/>
+              <w:left w:val="single" w:sz="4" w:space="0" w:color="000001"/>
+              <w:bottom w:val="single" w:sz="4" w:space="0" w:color="000001"/>
+              <w:right w:val="single" w:sz="4" w:space="0" w:color="000001"/>
+            </w:tcBorders>
+            <w:shd w:val="clear" w:color="auto" w:fill="auto"/>
+            <w:tcMar>
+              <w:left w:w="108" w:type="dxa"/>
+            </w:tcMar>
           </w:tcPr>
           <w:p>
             <w:pPr>
@@ -1040,6 +1534,8 @@
             </w:r>
           </w:p>
         </w:tc>
+        <w:bookmarkStart w:id="0" w:name="_GoBack"/>
+        <w:bookmarkEnd w:id="0"/>
       </w:tr>
     </w:tbl>
     <w:p>
@@ -1290,10 +1786,7 @@
         <w:br w:type="page"/>
       </w:r>
     </w:p>
-    <w:p>
-      <w:bookmarkStart w:id="0" w:name="_GoBack"/>
-      <w:bookmarkEnd w:id="0"/>
-    </w:p>
+    <w:p/>
     <w:sectPr>
       <w:footerReference w:type="default" r:id="rId8"/>
       <w:pgSz w:w="11906" w:h="16838"/>
@@ -2181,6 +2674,25 @@
       </w:tblBorders>
     </w:tblPr>
   </w:style>
+  <w:style w:type="table" w:customStyle="1" w:styleId="TableNormal">
+    <w:name w:val="Table Normal"/>
+    <w:rsid w:val="001178D2"/>
+    <w:pPr>
+      <w:spacing w:after="0" w:line="240" w:lineRule="auto"/>
+    </w:pPr>
+    <w:rPr>
+      <w:rFonts w:ascii="Calibri" w:eastAsia="Calibri" w:hAnsi="Calibri" w:cs="Calibri"/>
+      <w:lang w:eastAsia="zh-CN" w:bidi="hi-IN"/>
+    </w:rPr>
+    <w:tblPr>
+      <w:tblCellMar>
+        <w:top w:w="0" w:type="dxa"/>
+        <w:left w:w="0" w:type="dxa"/>
+        <w:bottom w:w="0" w:type="dxa"/>
+        <w:right w:w="0" w:type="dxa"/>
+      </w:tblCellMar>
+    </w:tblPr>
+  </w:style>
 </w:styles>
 </file>
 
@@ -2484,7 +2996,7 @@
 </file>
 
 <file path=customXml/itemProps1.xml><?xml version="1.0" encoding="utf-8"?>
-<ds:datastoreItem xmlns:ds="http://schemas.openxmlformats.org/officeDocument/2006/customXml" ds:itemID="{138FD879-B8F6-4B5E-9122-7057F526C901}">
+<ds:datastoreItem xmlns:ds="http://schemas.openxmlformats.org/officeDocument/2006/customXml" ds:itemID="{FC356792-89A1-48B4-93AD-B443350A207B}">
   <ds:schemaRefs>
     <ds:schemaRef ds:uri="http://schemas.openxmlformats.org/officeDocument/2006/bibliography"/>
   </ds:schemaRefs>

</xml_diff>

<commit_message>
add cahier de tests
</commit_message>
<xml_diff>
--- a/doc/template_document_projet.docx
+++ b/doc/template_document_projet.docx
@@ -146,7 +146,7 @@
                 <w:sz w:val="32"/>
                 <w:szCs w:val="32"/>
               </w:rPr>
-              <w:t>&lt;Nature du Document&gt;</w:t>
+              <w:t>Cahier de tests</w:t>
             </w:r>
           </w:p>
         </w:tc>
@@ -167,15 +167,10 @@
             </w:r>
             <w:proofErr w:type="spellEnd"/>
             <w:r>
-              <w:t xml:space="preserve"> doc : &lt;</w:t>
-            </w:r>
-            <w:proofErr w:type="spellStart"/>
-            <w:r>
-              <w:t>réference</w:t>
-            </w:r>
-            <w:proofErr w:type="spellEnd"/>
-            <w:r>
-              <w:t>&gt;</w:t>
+              <w:t xml:space="preserve"> doc : </w:t>
+            </w:r>
+            <w:r>
+              <w:t>CDT</w:t>
             </w:r>
           </w:p>
         </w:tc>
@@ -203,7 +198,10 @@
               <w:jc w:val="center"/>
             </w:pPr>
             <w:r>
-              <w:t>Statut : &lt;statut&gt; &lt;date si approuvé&gt;</w:t>
+              <w:t xml:space="preserve">Statut : </w:t>
+            </w:r>
+            <w:r>
+              <w:t>non approuvé</w:t>
             </w:r>
           </w:p>
         </w:tc>
@@ -219,8 +217,10 @@
               <w:spacing w:before="240" w:after="120"/>
             </w:pPr>
             <w:r>
-              <w:t>Description : &lt;description du document&gt;</w:t>
-            </w:r>
+              <w:t>Ce document constitue le cahier de tests fonctionnels.</w:t>
+            </w:r>
+            <w:bookmarkStart w:id="0" w:name="_GoBack"/>
+            <w:bookmarkEnd w:id="0"/>
           </w:p>
         </w:tc>
       </w:tr>
@@ -240,9 +240,7 @@
           <w:insideV w:val="single" w:sz="4" w:space="0" w:color="000001"/>
         </w:tblBorders>
         <w:tblCellMar>
-          <w:top w:w="0" w:type="dxa"/>
           <w:left w:w="108" w:type="dxa"/>
-          <w:bottom w:w="0" w:type="dxa"/>
           <w:right w:w="108" w:type="dxa"/>
         </w:tblCellMar>
         <w:tblLook w:val="0400" w:firstRow="0" w:lastRow="0" w:firstColumn="0" w:lastColumn="0" w:noHBand="0" w:noVBand="1"/>
@@ -1534,8 +1532,6 @@
             </w:r>
           </w:p>
         </w:tc>
-        <w:bookmarkStart w:id="0" w:name="_GoBack"/>
-        <w:bookmarkEnd w:id="0"/>
       </w:tr>
     </w:tbl>
     <w:p>
@@ -2996,7 +2992,7 @@
 </file>
 
 <file path=customXml/itemProps1.xml><?xml version="1.0" encoding="utf-8"?>
-<ds:datastoreItem xmlns:ds="http://schemas.openxmlformats.org/officeDocument/2006/customXml" ds:itemID="{FC356792-89A1-48B4-93AD-B443350A207B}">
+<ds:datastoreItem xmlns:ds="http://schemas.openxmlformats.org/officeDocument/2006/customXml" ds:itemID="{BD78684F-EB97-4B40-AC38-613C11773063}">
   <ds:schemaRefs>
     <ds:schemaRef ds:uri="http://schemas.openxmlformats.org/officeDocument/2006/bibliography"/>
   </ds:schemaRefs>

</xml_diff>